<commit_message>
fixed urls to public
</commit_message>
<xml_diff>
--- a/APM Field Dev Eclipse Speed Start.docx
+++ b/APM Field Dev Eclipse Speed Start.docx
@@ -194,6 +194,8 @@
           </wp:inline>
         </w:drawing>
       </w:r>
+      <w:bookmarkStart w:id="0" w:name="_GoBack"/>
+      <w:bookmarkEnd w:id="0"/>
     </w:p>
     <w:p>
       <w:pPr>
@@ -259,22 +261,13 @@
         <w:autoSpaceDE w:val="0"/>
         <w:autoSpaceDN w:val="0"/>
         <w:adjustRightInd w:val="0"/>
-        <w:rPr>
-          <w:rFonts w:ascii="Calibri" w:hAnsi="Calibri" w:cs="Calibri"/>
-          <w:sz w:val="28"/>
-          <w:szCs w:val="28"/>
-        </w:rPr>
       </w:pPr>
       <w:hyperlink r:id="rId6" w:history="1">
         <w:r>
           <w:rPr>
-            <w:rFonts w:ascii="Calibri" w:hAnsi="Calibri" w:cs="Calibri"/>
-            <w:color w:val="0000E9"/>
-            <w:sz w:val="28"/>
-            <w:szCs w:val="28"/>
-            <w:u w:val="single" w:color="0000E9"/>
+            <w:rStyle w:val="Hyperlink"/>
           </w:rPr>
-          <w:t>https://raw.githubusercontent.com/duanenielsen/APM-Oomph/master/APMFieldDeveloper.setup</w:t>
+          <w:t>https://raw.githubusercontent.com/DuaneNielsen/APMFieldDeveloperSetup/master/APMFieldDeveloper.setup</w:t>
         </w:r>
       </w:hyperlink>
     </w:p>
@@ -284,12 +277,23 @@
         <w:autoSpaceDE w:val="0"/>
         <w:autoSpaceDN w:val="0"/>
         <w:adjustRightInd w:val="0"/>
-        <w:rPr>
-          <w:rFonts w:ascii="Calibri" w:hAnsi="Calibri" w:cs="Calibri"/>
-          <w:sz w:val="28"/>
-          <w:szCs w:val="28"/>
-        </w:rPr>
-      </w:pPr>
+      </w:pPr>
+    </w:p>
+    <w:p>
+      <w:pPr>
+        <w:widowControl w:val="0"/>
+        <w:autoSpaceDE w:val="0"/>
+        <w:autoSpaceDN w:val="0"/>
+        <w:adjustRightInd w:val="0"/>
+        <w:rPr>
+          <w:rFonts w:ascii="Calibri" w:hAnsi="Calibri" w:cs="Calibri"/>
+          <w:sz w:val="28"/>
+          <w:szCs w:val="28"/>
+        </w:rPr>
+      </w:pPr>
+      <w:r>
+        <w:t>ƒa</w:t>
+      </w:r>
     </w:p>
     <w:p>
       <w:pPr>
@@ -414,29 +418,7 @@
           <w:sz w:val="28"/>
           <w:szCs w:val="28"/>
         </w:rPr>
-        <w:t xml:space="preserve">Then select </w:t>
-      </w:r>
-      <w:proofErr w:type="spellStart"/>
-      <w:r>
-        <w:rPr>
-          <w:rFonts w:ascii="Calibri" w:hAnsi="Calibri" w:cs="Calibri"/>
-          <w:b/>
-          <w:bCs/>
-          <w:sz w:val="28"/>
-          <w:szCs w:val="28"/>
-        </w:rPr>
-        <w:t>APMFieldDeveloper</w:t>
-      </w:r>
-      <w:proofErr w:type="spellEnd"/>
-      <w:r>
-        <w:rPr>
-          <w:rFonts w:ascii="Calibri" w:hAnsi="Calibri" w:cs="Calibri"/>
-          <w:b/>
-          <w:bCs/>
-          <w:sz w:val="28"/>
-          <w:szCs w:val="28"/>
-        </w:rPr>
-        <w:t xml:space="preserve"> and press next</w:t>
+        <w:t>Then select APMFieldDeveloper and press next</w:t>
       </w:r>
     </w:p>
     <w:p>
@@ -984,29 +966,7 @@
           <w:sz w:val="28"/>
           <w:szCs w:val="28"/>
         </w:rPr>
-        <w:t xml:space="preserve">It will install eclipse, with maven, check-style, and </w:t>
-      </w:r>
-      <w:proofErr w:type="spellStart"/>
-      <w:r>
-        <w:rPr>
-          <w:rFonts w:ascii="Calibri" w:hAnsi="Calibri" w:cs="Calibri"/>
-          <w:b/>
-          <w:bCs/>
-          <w:sz w:val="28"/>
-          <w:szCs w:val="28"/>
-        </w:rPr>
-        <w:t>git</w:t>
-      </w:r>
-      <w:proofErr w:type="spellEnd"/>
-      <w:r>
-        <w:rPr>
-          <w:rFonts w:ascii="Calibri" w:hAnsi="Calibri" w:cs="Calibri"/>
-          <w:b/>
-          <w:bCs/>
-          <w:sz w:val="28"/>
-          <w:szCs w:val="28"/>
-        </w:rPr>
-        <w:t>.  You will need to accept licenses and unsigned content.  </w:t>
+        <w:t>It will install eclipse, with maven, check-style, and git.  You will need to accept licenses and unsigned content.  </w:t>
       </w:r>
     </w:p>
     <w:p>
@@ -1042,8 +1002,6 @@
         </w:rPr>
         <w:br w:type="page"/>
       </w:r>
-      <w:bookmarkStart w:id="0" w:name="_GoBack"/>
-      <w:bookmarkEnd w:id="0"/>
     </w:p>
     <w:p>
       <w:pPr>
@@ -1420,29 +1378,7 @@
           <w:sz w:val="28"/>
           <w:szCs w:val="28"/>
         </w:rPr>
-        <w:t xml:space="preserve">If you are connected to CA VPN, </w:t>
-      </w:r>
-      <w:proofErr w:type="gramStart"/>
-      <w:r>
-        <w:rPr>
-          <w:rFonts w:ascii="Calibri" w:hAnsi="Calibri" w:cs="Calibri"/>
-          <w:b/>
-          <w:bCs/>
-          <w:sz w:val="28"/>
-          <w:szCs w:val="28"/>
-        </w:rPr>
-        <w:t>You</w:t>
-      </w:r>
-      <w:proofErr w:type="gramEnd"/>
-      <w:r>
-        <w:rPr>
-          <w:rFonts w:ascii="Calibri" w:hAnsi="Calibri" w:cs="Calibri"/>
-          <w:b/>
-          <w:bCs/>
-          <w:sz w:val="28"/>
-          <w:szCs w:val="28"/>
-        </w:rPr>
-        <w:t xml:space="preserve"> can get the Maven Archetypes now……</w:t>
+        <w:t>If you are connected to CA VPN, You can get the Maven Archetypes now……</w:t>
       </w:r>
     </w:p>
     <w:p>
@@ -2431,6 +2367,17 @@
     <w:semiHidden/>
     <w:unhideWhenUsed/>
   </w:style>
+  <w:style w:type="character" w:styleId="Hyperlink">
+    <w:name w:val="Hyperlink"/>
+    <w:basedOn w:val="DefaultParagraphFont"/>
+    <w:uiPriority w:val="99"/>
+    <w:unhideWhenUsed/>
+    <w:rsid w:val="00410079"/>
+    <w:rPr>
+      <w:color w:val="0563C1" w:themeColor="hyperlink"/>
+      <w:u w:val="single"/>
+    </w:rPr>
+  </w:style>
 </w:styles>
 </file>
 

</xml_diff>

<commit_message>
Updated docs after removing username/pass
</commit_message>
<xml_diff>
--- a/APM Field Dev Eclipse Speed Start.docx
+++ b/APM Field Dev Eclipse Speed Start.docx
@@ -194,8 +194,6 @@
           </wp:inline>
         </w:drawing>
       </w:r>
-      <w:bookmarkStart w:id="0" w:name="_GoBack"/>
-      <w:bookmarkEnd w:id="0"/>
     </w:p>
     <w:p>
       <w:pPr>
@@ -291,9 +289,11 @@
           <w:szCs w:val="28"/>
         </w:rPr>
       </w:pPr>
+      <w:proofErr w:type="spellStart"/>
       <w:r>
         <w:t>ƒa</w:t>
       </w:r>
+      <w:proofErr w:type="spellEnd"/>
     </w:p>
     <w:p>
       <w:pPr>
@@ -418,7 +418,29 @@
           <w:sz w:val="28"/>
           <w:szCs w:val="28"/>
         </w:rPr>
-        <w:t>Then select APMFieldDeveloper and press next</w:t>
+        <w:t xml:space="preserve">Then select </w:t>
+      </w:r>
+      <w:proofErr w:type="spellStart"/>
+      <w:r>
+        <w:rPr>
+          <w:rFonts w:ascii="Calibri" w:hAnsi="Calibri" w:cs="Calibri"/>
+          <w:b/>
+          <w:bCs/>
+          <w:sz w:val="28"/>
+          <w:szCs w:val="28"/>
+        </w:rPr>
+        <w:t>APMFieldDeveloper</w:t>
+      </w:r>
+      <w:proofErr w:type="spellEnd"/>
+      <w:r>
+        <w:rPr>
+          <w:rFonts w:ascii="Calibri" w:hAnsi="Calibri" w:cs="Calibri"/>
+          <w:b/>
+          <w:bCs/>
+          <w:sz w:val="28"/>
+          <w:szCs w:val="28"/>
+        </w:rPr>
+        <w:t xml:space="preserve"> and press next</w:t>
       </w:r>
     </w:p>
     <w:p>
@@ -966,7 +988,29 @@
           <w:sz w:val="28"/>
           <w:szCs w:val="28"/>
         </w:rPr>
-        <w:t>It will install eclipse, with maven, check-style, and git.  You will need to accept licenses and unsigned content.  </w:t>
+        <w:t xml:space="preserve">It will install eclipse, with maven, check-style, and </w:t>
+      </w:r>
+      <w:proofErr w:type="spellStart"/>
+      <w:r>
+        <w:rPr>
+          <w:rFonts w:ascii="Calibri" w:hAnsi="Calibri" w:cs="Calibri"/>
+          <w:b/>
+          <w:bCs/>
+          <w:sz w:val="28"/>
+          <w:szCs w:val="28"/>
+        </w:rPr>
+        <w:t>git</w:t>
+      </w:r>
+      <w:proofErr w:type="spellEnd"/>
+      <w:r>
+        <w:rPr>
+          <w:rFonts w:ascii="Calibri" w:hAnsi="Calibri" w:cs="Calibri"/>
+          <w:b/>
+          <w:bCs/>
+          <w:sz w:val="28"/>
+          <w:szCs w:val="28"/>
+        </w:rPr>
+        <w:t>.  You will need to accept licenses and unsigned content.  </w:t>
       </w:r>
     </w:p>
     <w:p>
@@ -1146,6 +1190,79 @@
           <w:szCs w:val="28"/>
         </w:rPr>
       </w:pPr>
+    </w:p>
+    <w:p>
+      <w:pPr>
+        <w:widowControl w:val="0"/>
+        <w:autoSpaceDE w:val="0"/>
+        <w:autoSpaceDN w:val="0"/>
+        <w:adjustRightInd w:val="0"/>
+        <w:rPr>
+          <w:rFonts w:ascii="Calibri" w:hAnsi="Calibri" w:cs="Calibri"/>
+          <w:sz w:val="28"/>
+          <w:szCs w:val="28"/>
+        </w:rPr>
+      </w:pPr>
+      <w:r>
+        <w:rPr>
+          <w:rFonts w:ascii="Calibri" w:hAnsi="Calibri" w:cs="Calibri"/>
+          <w:b/>
+          <w:bCs/>
+          <w:sz w:val="28"/>
+          <w:szCs w:val="28"/>
+        </w:rPr>
+        <w:t>That’s it. You are done…  New workspace with all the correct settings should be open and ready to go.</w:t>
+      </w:r>
+    </w:p>
+    <w:p>
+      <w:pPr>
+        <w:widowControl w:val="0"/>
+        <w:autoSpaceDE w:val="0"/>
+        <w:autoSpaceDN w:val="0"/>
+        <w:adjustRightInd w:val="0"/>
+        <w:rPr>
+          <w:rFonts w:ascii="Calibri" w:hAnsi="Calibri" w:cs="Calibri"/>
+          <w:sz w:val="28"/>
+          <w:szCs w:val="28"/>
+        </w:rPr>
+      </w:pPr>
+    </w:p>
+    <w:p>
+      <w:pPr>
+        <w:widowControl w:val="0"/>
+        <w:autoSpaceDE w:val="0"/>
+        <w:autoSpaceDN w:val="0"/>
+        <w:adjustRightInd w:val="0"/>
+        <w:rPr>
+          <w:rFonts w:ascii="Calibri" w:hAnsi="Calibri" w:cs="Calibri"/>
+          <w:sz w:val="28"/>
+          <w:szCs w:val="28"/>
+        </w:rPr>
+      </w:pPr>
+    </w:p>
+    <w:p>
+      <w:pPr>
+        <w:widowControl w:val="0"/>
+        <w:autoSpaceDE w:val="0"/>
+        <w:autoSpaceDN w:val="0"/>
+        <w:adjustRightInd w:val="0"/>
+        <w:rPr>
+          <w:rFonts w:ascii="Calibri" w:hAnsi="Calibri" w:cs="Calibri"/>
+          <w:sz w:val="28"/>
+          <w:szCs w:val="28"/>
+        </w:rPr>
+      </w:pPr>
+    </w:p>
+    <w:p>
+      <w:pPr>
+        <w:rPr>
+          <w:rFonts w:ascii="Calibri" w:hAnsi="Calibri" w:cs="Calibri"/>
+          <w:b/>
+          <w:bCs/>
+          <w:sz w:val="28"/>
+          <w:szCs w:val="28"/>
+        </w:rPr>
+      </w:pPr>
       <w:r>
         <w:rPr>
           <w:rFonts w:ascii="Calibri" w:hAnsi="Calibri" w:cs="Calibri"/>
@@ -1156,229 +1273,52 @@
         </w:rPr>
         <w:br w:type="page"/>
       </w:r>
-    </w:p>
-    <w:p>
-      <w:pPr>
-        <w:widowControl w:val="0"/>
-        <w:autoSpaceDE w:val="0"/>
-        <w:autoSpaceDN w:val="0"/>
-        <w:adjustRightInd w:val="0"/>
-        <w:rPr>
-          <w:rFonts w:ascii="Calibri" w:hAnsi="Calibri" w:cs="Calibri"/>
-          <w:sz w:val="28"/>
-          <w:szCs w:val="28"/>
-        </w:rPr>
-      </w:pPr>
-      <w:r>
-        <w:rPr>
-          <w:rFonts w:ascii="Calibri" w:hAnsi="Calibri" w:cs="Calibri"/>
-          <w:b/>
-          <w:bCs/>
-          <w:sz w:val="28"/>
-          <w:szCs w:val="28"/>
-        </w:rPr>
-        <w:t>Then, make sure nobody is looking as you type in your PMFKEY and Password</w:t>
-      </w:r>
-    </w:p>
-    <w:p>
-      <w:pPr>
-        <w:widowControl w:val="0"/>
-        <w:autoSpaceDE w:val="0"/>
-        <w:autoSpaceDN w:val="0"/>
-        <w:adjustRightInd w:val="0"/>
-        <w:rPr>
-          <w:rFonts w:ascii="Calibri" w:hAnsi="Calibri" w:cs="Calibri"/>
-          <w:sz w:val="28"/>
-          <w:szCs w:val="28"/>
-        </w:rPr>
-      </w:pPr>
-    </w:p>
-    <w:p>
-      <w:pPr>
-        <w:widowControl w:val="0"/>
-        <w:autoSpaceDE w:val="0"/>
-        <w:autoSpaceDN w:val="0"/>
-        <w:adjustRightInd w:val="0"/>
-        <w:rPr>
-          <w:rFonts w:ascii="Calibri" w:hAnsi="Calibri" w:cs="Calibri"/>
-          <w:sz w:val="28"/>
-          <w:szCs w:val="28"/>
-        </w:rPr>
-      </w:pPr>
-      <w:r>
-        <w:rPr>
-          <w:rFonts w:ascii="Calibri" w:hAnsi="Calibri" w:cs="Calibri"/>
-          <w:noProof/>
-          <w:sz w:val="28"/>
-          <w:szCs w:val="28"/>
-        </w:rPr>
-        <w:drawing>
-          <wp:inline distT="0" distB="0" distL="0" distR="0" wp14:anchorId="0C9FB8C6" wp14:editId="66803468">
-            <wp:extent cx="5790565" cy="4936104"/>
-            <wp:effectExtent l="0" t="0" r="635" b="0"/>
-            <wp:docPr id="8" name="Picture 8"/>
-            <wp:cNvGraphicFramePr>
-              <a:graphicFrameLocks xmlns:a="http://schemas.openxmlformats.org/drawingml/2006/main" noChangeAspect="1"/>
-            </wp:cNvGraphicFramePr>
-            <a:graphic xmlns:a="http://schemas.openxmlformats.org/drawingml/2006/main">
-              <a:graphicData uri="http://schemas.openxmlformats.org/drawingml/2006/picture">
-                <pic:pic xmlns:pic="http://schemas.openxmlformats.org/drawingml/2006/picture">
-                  <pic:nvPicPr>
-                    <pic:cNvPr id="0" name="Picture 8"/>
-                    <pic:cNvPicPr>
-                      <a:picLocks noChangeAspect="1" noChangeArrowheads="1"/>
-                    </pic:cNvPicPr>
-                  </pic:nvPicPr>
-                  <pic:blipFill>
-                    <a:blip r:embed="rId13">
-                      <a:extLst>
-                        <a:ext uri="{28A0092B-C50C-407E-A947-70E740481C1C}">
-                          <a14:useLocalDpi xmlns:a14="http://schemas.microsoft.com/office/drawing/2010/main" val="0"/>
-                        </a:ext>
-                      </a:extLst>
-                    </a:blip>
-                    <a:srcRect/>
-                    <a:stretch>
-                      <a:fillRect/>
-                    </a:stretch>
-                  </pic:blipFill>
-                  <pic:spPr bwMode="auto">
-                    <a:xfrm>
-                      <a:off x="0" y="0"/>
-                      <a:ext cx="5797791" cy="4942263"/>
-                    </a:xfrm>
-                    <a:prstGeom prst="rect">
-                      <a:avLst/>
-                    </a:prstGeom>
-                    <a:noFill/>
-                    <a:ln>
-                      <a:noFill/>
-                    </a:ln>
-                  </pic:spPr>
-                </pic:pic>
-              </a:graphicData>
-            </a:graphic>
-          </wp:inline>
-        </w:drawing>
-      </w:r>
-    </w:p>
-    <w:p>
-      <w:pPr>
-        <w:widowControl w:val="0"/>
-        <w:autoSpaceDE w:val="0"/>
-        <w:autoSpaceDN w:val="0"/>
-        <w:adjustRightInd w:val="0"/>
-        <w:rPr>
-          <w:rFonts w:ascii="Calibri" w:hAnsi="Calibri" w:cs="Calibri"/>
-          <w:sz w:val="28"/>
-          <w:szCs w:val="28"/>
-        </w:rPr>
-      </w:pPr>
-    </w:p>
-    <w:p>
-      <w:pPr>
-        <w:widowControl w:val="0"/>
-        <w:autoSpaceDE w:val="0"/>
-        <w:autoSpaceDN w:val="0"/>
-        <w:adjustRightInd w:val="0"/>
-        <w:rPr>
-          <w:rFonts w:ascii="Calibri" w:hAnsi="Calibri" w:cs="Calibri"/>
-          <w:sz w:val="28"/>
-          <w:szCs w:val="28"/>
-        </w:rPr>
-      </w:pPr>
-      <w:r>
-        <w:rPr>
-          <w:rFonts w:ascii="Calibri" w:hAnsi="Calibri" w:cs="Calibri"/>
-          <w:b/>
-          <w:bCs/>
-          <w:sz w:val="28"/>
-          <w:szCs w:val="28"/>
-        </w:rPr>
-        <w:t>That’s it. You are done…  New workspace with all the correct settings should be open and ready to go.</w:t>
-      </w:r>
-    </w:p>
-    <w:p>
-      <w:pPr>
-        <w:widowControl w:val="0"/>
-        <w:autoSpaceDE w:val="0"/>
-        <w:autoSpaceDN w:val="0"/>
-        <w:adjustRightInd w:val="0"/>
-        <w:rPr>
-          <w:rFonts w:ascii="Calibri" w:hAnsi="Calibri" w:cs="Calibri"/>
-          <w:sz w:val="28"/>
-          <w:szCs w:val="28"/>
-        </w:rPr>
-      </w:pPr>
-    </w:p>
-    <w:p>
-      <w:pPr>
-        <w:widowControl w:val="0"/>
-        <w:autoSpaceDE w:val="0"/>
-        <w:autoSpaceDN w:val="0"/>
-        <w:adjustRightInd w:val="0"/>
-        <w:rPr>
-          <w:rFonts w:ascii="Calibri" w:hAnsi="Calibri" w:cs="Calibri"/>
-          <w:sz w:val="28"/>
-          <w:szCs w:val="28"/>
-        </w:rPr>
-      </w:pPr>
-    </w:p>
-    <w:p>
-      <w:pPr>
-        <w:widowControl w:val="0"/>
-        <w:autoSpaceDE w:val="0"/>
-        <w:autoSpaceDN w:val="0"/>
-        <w:adjustRightInd w:val="0"/>
-        <w:rPr>
-          <w:rFonts w:ascii="Calibri" w:hAnsi="Calibri" w:cs="Calibri"/>
-          <w:sz w:val="28"/>
-          <w:szCs w:val="28"/>
-        </w:rPr>
-      </w:pPr>
-    </w:p>
-    <w:p>
-      <w:pPr>
-        <w:rPr>
-          <w:rFonts w:ascii="Calibri" w:hAnsi="Calibri" w:cs="Calibri"/>
-          <w:b/>
-          <w:bCs/>
-          <w:sz w:val="28"/>
-          <w:szCs w:val="28"/>
-        </w:rPr>
-      </w:pPr>
-      <w:r>
-        <w:rPr>
-          <w:rFonts w:ascii="Calibri" w:hAnsi="Calibri" w:cs="Calibri"/>
-          <w:b/>
-          <w:bCs/>
-          <w:sz w:val="28"/>
-          <w:szCs w:val="28"/>
-        </w:rPr>
-        <w:br w:type="page"/>
-      </w:r>
-    </w:p>
-    <w:p>
-      <w:pPr>
-        <w:widowControl w:val="0"/>
-        <w:autoSpaceDE w:val="0"/>
-        <w:autoSpaceDN w:val="0"/>
-        <w:adjustRightInd w:val="0"/>
-        <w:rPr>
-          <w:rFonts w:ascii="Calibri" w:hAnsi="Calibri" w:cs="Calibri"/>
-          <w:sz w:val="28"/>
-          <w:szCs w:val="28"/>
-        </w:rPr>
-      </w:pPr>
-      <w:r>
-        <w:rPr>
-          <w:rFonts w:ascii="Calibri" w:hAnsi="Calibri" w:cs="Calibri"/>
-          <w:b/>
-          <w:bCs/>
-          <w:sz w:val="28"/>
-          <w:szCs w:val="28"/>
-        </w:rPr>
-        <w:t>If you are connected to CA VPN, You can get the Maven Archetypes now……</w:t>
+      <w:bookmarkStart w:id="0" w:name="_GoBack"/>
+      <w:bookmarkEnd w:id="0"/>
+    </w:p>
+    <w:p>
+      <w:pPr>
+        <w:widowControl w:val="0"/>
+        <w:autoSpaceDE w:val="0"/>
+        <w:autoSpaceDN w:val="0"/>
+        <w:adjustRightInd w:val="0"/>
+        <w:rPr>
+          <w:rFonts w:ascii="Calibri" w:hAnsi="Calibri" w:cs="Calibri"/>
+          <w:sz w:val="28"/>
+          <w:szCs w:val="28"/>
+        </w:rPr>
+      </w:pPr>
+      <w:r>
+        <w:rPr>
+          <w:rFonts w:ascii="Calibri" w:hAnsi="Calibri" w:cs="Calibri"/>
+          <w:b/>
+          <w:bCs/>
+          <w:sz w:val="28"/>
+          <w:szCs w:val="28"/>
+        </w:rPr>
+        <w:t xml:space="preserve">If you are connected to CA VPN, </w:t>
+      </w:r>
+      <w:proofErr w:type="gramStart"/>
+      <w:r>
+        <w:rPr>
+          <w:rFonts w:ascii="Calibri" w:hAnsi="Calibri" w:cs="Calibri"/>
+          <w:b/>
+          <w:bCs/>
+          <w:sz w:val="28"/>
+          <w:szCs w:val="28"/>
+        </w:rPr>
+        <w:t>You</w:t>
+      </w:r>
+      <w:proofErr w:type="gramEnd"/>
+      <w:r>
+        <w:rPr>
+          <w:rFonts w:ascii="Calibri" w:hAnsi="Calibri" w:cs="Calibri"/>
+          <w:b/>
+          <w:bCs/>
+          <w:sz w:val="28"/>
+          <w:szCs w:val="28"/>
+        </w:rPr>
+        <w:t xml:space="preserve"> can get the Maven Archetypes now……</w:t>
       </w:r>
     </w:p>
     <w:p>
@@ -1431,7 +1371,7 @@
                     </pic:cNvPicPr>
                   </pic:nvPicPr>
                   <pic:blipFill>
-                    <a:blip r:embed="rId14">
+                    <a:blip r:embed="rId13">
                       <a:extLst>
                         <a:ext uri="{28A0092B-C50C-407E-A947-70E740481C1C}">
                           <a14:useLocalDpi xmlns:a14="http://schemas.microsoft.com/office/drawing/2010/main" val="0"/>
@@ -1526,7 +1466,7 @@
                     </pic:cNvPicPr>
                   </pic:nvPicPr>
                   <pic:blipFill>
-                    <a:blip r:embed="rId15">
+                    <a:blip r:embed="rId14">
                       <a:extLst>
                         <a:ext uri="{28A0092B-C50C-407E-A947-70E740481C1C}">
                           <a14:useLocalDpi xmlns:a14="http://schemas.microsoft.com/office/drawing/2010/main" val="0"/>
@@ -1616,7 +1556,7 @@
                     </pic:cNvPicPr>
                   </pic:nvPicPr>
                   <pic:blipFill>
-                    <a:blip r:embed="rId16">
+                    <a:blip r:embed="rId15">
                       <a:extLst>
                         <a:ext uri="{28A0092B-C50C-407E-A947-70E740481C1C}">
                           <a14:useLocalDpi xmlns:a14="http://schemas.microsoft.com/office/drawing/2010/main" val="0"/>
@@ -1693,6 +1633,88 @@
                 <pic:pic xmlns:pic="http://schemas.openxmlformats.org/drawingml/2006/picture">
                   <pic:nvPicPr>
                     <pic:cNvPr id="0" name="Picture 12"/>
+                    <pic:cNvPicPr>
+                      <a:picLocks noChangeAspect="1" noChangeArrowheads="1"/>
+                    </pic:cNvPicPr>
+                  </pic:nvPicPr>
+                  <pic:blipFill>
+                    <a:blip r:embed="rId16">
+                      <a:extLst>
+                        <a:ext uri="{28A0092B-C50C-407E-A947-70E740481C1C}">
+                          <a14:useLocalDpi xmlns:a14="http://schemas.microsoft.com/office/drawing/2010/main" val="0"/>
+                        </a:ext>
+                      </a:extLst>
+                    </a:blip>
+                    <a:srcRect/>
+                    <a:stretch>
+                      <a:fillRect/>
+                    </a:stretch>
+                  </pic:blipFill>
+                  <pic:spPr bwMode="auto">
+                    <a:xfrm>
+                      <a:off x="0" y="0"/>
+                      <a:ext cx="7848600" cy="6819900"/>
+                    </a:xfrm>
+                    <a:prstGeom prst="rect">
+                      <a:avLst/>
+                    </a:prstGeom>
+                    <a:noFill/>
+                    <a:ln>
+                      <a:noFill/>
+                    </a:ln>
+                  </pic:spPr>
+                </pic:pic>
+              </a:graphicData>
+            </a:graphic>
+          </wp:inline>
+        </w:drawing>
+      </w:r>
+    </w:p>
+    <w:p>
+      <w:pPr>
+        <w:widowControl w:val="0"/>
+        <w:autoSpaceDE w:val="0"/>
+        <w:autoSpaceDN w:val="0"/>
+        <w:adjustRightInd w:val="0"/>
+        <w:rPr>
+          <w:rFonts w:ascii="Calibri" w:hAnsi="Calibri" w:cs="Calibri"/>
+          <w:sz w:val="28"/>
+          <w:szCs w:val="28"/>
+        </w:rPr>
+      </w:pPr>
+    </w:p>
+    <w:p>
+      <w:pPr>
+        <w:widowControl w:val="0"/>
+        <w:autoSpaceDE w:val="0"/>
+        <w:autoSpaceDN w:val="0"/>
+        <w:adjustRightInd w:val="0"/>
+        <w:rPr>
+          <w:rFonts w:ascii="Calibri" w:hAnsi="Calibri" w:cs="Calibri"/>
+          <w:sz w:val="28"/>
+          <w:szCs w:val="28"/>
+        </w:rPr>
+      </w:pPr>
+      <w:r>
+        <w:rPr>
+          <w:rFonts w:ascii="Calibri" w:hAnsi="Calibri" w:cs="Calibri"/>
+          <w:noProof/>
+          <w:sz w:val="28"/>
+          <w:szCs w:val="28"/>
+        </w:rPr>
+        <w:drawing>
+          <wp:inline distT="0" distB="0" distL="0" distR="0" wp14:anchorId="58BF2F84" wp14:editId="398EB41E">
+            <wp:extent cx="7848600" cy="6819900"/>
+            <wp:effectExtent l="0" t="0" r="0" b="12700"/>
+            <wp:docPr id="3" name="Picture 3"/>
+            <wp:cNvGraphicFramePr>
+              <a:graphicFrameLocks xmlns:a="http://schemas.openxmlformats.org/drawingml/2006/main" noChangeAspect="1"/>
+            </wp:cNvGraphicFramePr>
+            <a:graphic xmlns:a="http://schemas.openxmlformats.org/drawingml/2006/main">
+              <a:graphicData uri="http://schemas.openxmlformats.org/drawingml/2006/picture">
+                <pic:pic xmlns:pic="http://schemas.openxmlformats.org/drawingml/2006/picture">
+                  <pic:nvPicPr>
+                    <pic:cNvPr id="0" name="Picture 13"/>
                     <pic:cNvPicPr>
                       <a:picLocks noChangeAspect="1" noChangeArrowheads="1"/>
                     </pic:cNvPicPr>
@@ -1758,88 +1780,6 @@
       <w:r>
         <w:rPr>
           <w:rFonts w:ascii="Calibri" w:hAnsi="Calibri" w:cs="Calibri"/>
-          <w:noProof/>
-          <w:sz w:val="28"/>
-          <w:szCs w:val="28"/>
-        </w:rPr>
-        <w:drawing>
-          <wp:inline distT="0" distB="0" distL="0" distR="0" wp14:anchorId="58BF2F84" wp14:editId="398EB41E">
-            <wp:extent cx="7848600" cy="6819900"/>
-            <wp:effectExtent l="0" t="0" r="0" b="12700"/>
-            <wp:docPr id="3" name="Picture 3"/>
-            <wp:cNvGraphicFramePr>
-              <a:graphicFrameLocks xmlns:a="http://schemas.openxmlformats.org/drawingml/2006/main" noChangeAspect="1"/>
-            </wp:cNvGraphicFramePr>
-            <a:graphic xmlns:a="http://schemas.openxmlformats.org/drawingml/2006/main">
-              <a:graphicData uri="http://schemas.openxmlformats.org/drawingml/2006/picture">
-                <pic:pic xmlns:pic="http://schemas.openxmlformats.org/drawingml/2006/picture">
-                  <pic:nvPicPr>
-                    <pic:cNvPr id="0" name="Picture 13"/>
-                    <pic:cNvPicPr>
-                      <a:picLocks noChangeAspect="1" noChangeArrowheads="1"/>
-                    </pic:cNvPicPr>
-                  </pic:nvPicPr>
-                  <pic:blipFill>
-                    <a:blip r:embed="rId18">
-                      <a:extLst>
-                        <a:ext uri="{28A0092B-C50C-407E-A947-70E740481C1C}">
-                          <a14:useLocalDpi xmlns:a14="http://schemas.microsoft.com/office/drawing/2010/main" val="0"/>
-                        </a:ext>
-                      </a:extLst>
-                    </a:blip>
-                    <a:srcRect/>
-                    <a:stretch>
-                      <a:fillRect/>
-                    </a:stretch>
-                  </pic:blipFill>
-                  <pic:spPr bwMode="auto">
-                    <a:xfrm>
-                      <a:off x="0" y="0"/>
-                      <a:ext cx="7848600" cy="6819900"/>
-                    </a:xfrm>
-                    <a:prstGeom prst="rect">
-                      <a:avLst/>
-                    </a:prstGeom>
-                    <a:noFill/>
-                    <a:ln>
-                      <a:noFill/>
-                    </a:ln>
-                  </pic:spPr>
-                </pic:pic>
-              </a:graphicData>
-            </a:graphic>
-          </wp:inline>
-        </w:drawing>
-      </w:r>
-    </w:p>
-    <w:p>
-      <w:pPr>
-        <w:widowControl w:val="0"/>
-        <w:autoSpaceDE w:val="0"/>
-        <w:autoSpaceDN w:val="0"/>
-        <w:adjustRightInd w:val="0"/>
-        <w:rPr>
-          <w:rFonts w:ascii="Calibri" w:hAnsi="Calibri" w:cs="Calibri"/>
-          <w:sz w:val="28"/>
-          <w:szCs w:val="28"/>
-        </w:rPr>
-      </w:pPr>
-    </w:p>
-    <w:p>
-      <w:pPr>
-        <w:widowControl w:val="0"/>
-        <w:autoSpaceDE w:val="0"/>
-        <w:autoSpaceDN w:val="0"/>
-        <w:adjustRightInd w:val="0"/>
-        <w:rPr>
-          <w:rFonts w:ascii="Calibri" w:hAnsi="Calibri" w:cs="Calibri"/>
-          <w:sz w:val="28"/>
-          <w:szCs w:val="28"/>
-        </w:rPr>
-      </w:pPr>
-      <w:r>
-        <w:rPr>
-          <w:rFonts w:ascii="Calibri" w:hAnsi="Calibri" w:cs="Calibri"/>
           <w:b/>
           <w:bCs/>
           <w:sz w:val="28"/>
@@ -1898,7 +1838,7 @@
                     </pic:cNvPicPr>
                   </pic:nvPicPr>
                   <pic:blipFill>
-                    <a:blip r:embed="rId19">
+                    <a:blip r:embed="rId18">
                       <a:extLst>
                         <a:ext uri="{28A0092B-C50C-407E-A947-70E740481C1C}">
                           <a14:useLocalDpi xmlns:a14="http://schemas.microsoft.com/office/drawing/2010/main" val="0"/>

</xml_diff>